<commit_message>
Dodanie pliku prac inzynierskiej
</commit_message>
<xml_diff>
--- a/Resources/woDev - koncepcja.docx
+++ b/Resources/woDev - koncepcja.docx
@@ -1,9 +1,10 @@
 
 <file path=word/document.xml><?xml version="1.0" encoding="utf-8"?>
-<w:document xmlns:wpc="http://schemas.microsoft.com/office/word/2010/wordprocessingCanvas" xmlns:cx="http://schemas.microsoft.com/office/drawing/2014/chartex" xmlns:cx1="http://schemas.microsoft.com/office/drawing/2015/9/8/chartex" xmlns:cx2="http://schemas.microsoft.com/office/drawing/2015/10/21/chartex" xmlns:cx3="http://schemas.microsoft.com/office/drawing/2016/5/9/chartex" xmlns:cx4="http://schemas.microsoft.com/office/drawing/2016/5/10/chartex" xmlns:cx5="http://schemas.microsoft.com/office/drawing/2016/5/11/chartex" xmlns:cx6="http://schemas.microsoft.com/office/drawing/2016/5/12/chartex" xmlns:cx7="http://schemas.microsoft.com/office/drawing/2016/5/13/chartex" xmlns:cx8="http://schemas.microsoft.com/office/drawing/2016/5/14/chartex" xmlns:mc="http://schemas.openxmlformats.org/markup-compatibility/2006" xmlns:aink="http://schemas.microsoft.com/office/drawing/2016/ink" xmlns:am3d="http://schemas.microsoft.com/office/drawing/2017/model3d" xmlns:o="urn:schemas-microsoft-com:office:office" xmlns:r="http://schemas.openxmlformats.org/officeDocument/2006/relationships" xmlns:m="http://schemas.openxmlformats.org/officeDocument/2006/math" xmlns:v="urn:schemas-microsoft-com:vml" xmlns:wp14="http://schemas.microsoft.com/office/word/2010/wordprocessingDrawing" xmlns:wp="http://schemas.openxmlformats.org/drawingml/2006/wordprocessingDrawing" xmlns:w10="urn:schemas-microsoft-com:office:word" xmlns:w="http://schemas.openxmlformats.org/wordprocessingml/2006/main" xmlns:w14="http://schemas.microsoft.com/office/word/2010/wordml" xmlns:w15="http://schemas.microsoft.com/office/word/2012/wordml" xmlns:w16cid="http://schemas.microsoft.com/office/word/2016/wordml/cid" xmlns:w16se="http://schemas.microsoft.com/office/word/2015/wordml/symex" xmlns:wpg="http://schemas.microsoft.com/office/word/2010/wordprocessingGroup" xmlns:wpi="http://schemas.microsoft.com/office/word/2010/wordprocessingInk" xmlns:wne="http://schemas.microsoft.com/office/word/2006/wordml" xmlns:wps="http://schemas.microsoft.com/office/word/2010/wordprocessingShape" mc:Ignorable="w14 w15 w16se w16cid wp14">
+<w:document xmlns:o="urn:schemas-microsoft-com:office:office" xmlns:r="http://schemas.openxmlformats.org/officeDocument/2006/relationships" xmlns:v="urn:schemas-microsoft-com:vml" xmlns:w="http://schemas.openxmlformats.org/wordprocessingml/2006/main" xmlns:w10="urn:schemas-microsoft-com:office:word" xmlns:wp="http://schemas.openxmlformats.org/drawingml/2006/wordprocessingDrawing" xmlns:wps="http://schemas.microsoft.com/office/word/2010/wordprocessingShape" xmlns:wpg="http://schemas.microsoft.com/office/word/2010/wordprocessingGroup" xmlns:mc="http://schemas.openxmlformats.org/markup-compatibility/2006" xmlns:wp14="http://schemas.microsoft.com/office/word/2010/wordprocessingDrawing" xmlns:w14="http://schemas.microsoft.com/office/word/2010/wordml" mc:Ignorable="w14 wp14">
   <w:body>
     <w:p>
       <w:pPr>
+        <w:pStyle w:val="Normal"/>
         <w:jc w:val="center"/>
         <w:rPr>
           <w:sz w:val="36"/>
@@ -17,25 +18,18 @@
           <w:szCs w:val="36"/>
           <w:lang w:val="pl-PL"/>
         </w:rPr>
-        <w:t xml:space="preserve">Aplikacja do poszukiwania </w:t>
-      </w:r>
-      <w:r>
+        <w:t>Aplikacja do poszukiwania programistów</w:t>
+      </w:r>
+    </w:p>
+    <w:p>
+      <w:pPr>
+        <w:pStyle w:val="Normal"/>
+        <w:jc w:val="center"/>
         <w:rPr>
           <w:sz w:val="36"/>
           <w:szCs w:val="36"/>
           <w:lang w:val="pl-PL"/>
         </w:rPr>
-        <w:t>programistów</w:t>
-      </w:r>
-    </w:p>
-    <w:p>
-      <w:pPr>
-        <w:jc w:val="center"/>
-        <w:rPr>
-          <w:sz w:val="36"/>
-          <w:szCs w:val="36"/>
-          <w:lang w:val="pl-PL"/>
-        </w:rPr>
       </w:pPr>
       <w:r>
         <w:rPr>
@@ -45,7 +39,6 @@
         </w:rPr>
         <w:t xml:space="preserve">Robocza nazwa - </w:t>
       </w:r>
-      <w:proofErr w:type="spellStart"/>
       <w:r>
         <w:rPr>
           <w:b/>
@@ -54,127 +47,74 @@
           <w:szCs w:val="36"/>
           <w:lang w:val="pl-PL"/>
         </w:rPr>
-        <w:t>wo</w:t>
-      </w:r>
-      <w:r>
-        <w:rPr>
+        <w:t>woDev</w:t>
+      </w:r>
+    </w:p>
+    <w:p>
+      <w:pPr>
+        <w:pStyle w:val="Normal"/>
+        <w:rPr>
+          <w:b/>
           <w:b/>
           <w:bCs/>
-          <w:sz w:val="36"/>
-          <w:szCs w:val="36"/>
-          <w:lang w:val="pl-PL"/>
-        </w:rPr>
-        <w:t>D</w:t>
-      </w:r>
+          <w:lang w:val="pl-PL"/>
+        </w:rPr>
+      </w:pPr>
       <w:r>
         <w:rPr>
           <w:b/>
           <w:bCs/>
-          <w:sz w:val="36"/>
-          <w:szCs w:val="36"/>
-          <w:lang w:val="pl-PL"/>
-        </w:rPr>
-        <w:t>ev</w:t>
-      </w:r>
-      <w:proofErr w:type="spellEnd"/>
-    </w:p>
-    <w:p>
-      <w:pPr>
+          <w:lang w:val="pl-PL"/>
+        </w:rPr>
+        <w:t>Krótki opis aplikacji</w:t>
+      </w:r>
+    </w:p>
+    <w:p>
+      <w:pPr>
+        <w:pStyle w:val="Normal"/>
+        <w:rPr>
+          <w:lang w:val="pl-PL"/>
+        </w:rPr>
+      </w:pPr>
+      <w:r>
+        <w:rPr>
+          <w:lang w:val="pl-PL"/>
+        </w:rPr>
+        <w:t xml:space="preserve">Aplikacja przeznaczona dla programistów oraz zleceniodawców. Pozwala na szukanie pracy dorywczej, stałej lub do jednego / wielu projektów. Zleceniodawca ustala zakres prac ,  płace , miejsce spotkani jeśli są wymagane oraz inne kryteria według potrzeb. </w:t>
+      </w:r>
+    </w:p>
+    <w:p>
+      <w:pPr>
+        <w:pStyle w:val="Normal"/>
+        <w:rPr>
+          <w:lang w:val="pl-PL"/>
+        </w:rPr>
+      </w:pPr>
+      <w:r>
+        <w:rPr>
+          <w:lang w:val="pl-PL"/>
+        </w:rPr>
+        <w:t>Aplikacja mogłaby monitorować przebieg danego projektu, udostępniona była lista zadań lub tablica kanban która byłaby udostępniona dla wszystkich członków zespołu. Wszystkie zdarzenia oraz terminy zadań synchronizowałby się z kalendarzem Google.</w:t>
+      </w:r>
+    </w:p>
+    <w:p>
+      <w:pPr>
+        <w:pStyle w:val="Normal"/>
+        <w:rPr>
+          <w:lang w:val="pl-PL"/>
+        </w:rPr>
+      </w:pPr>
+      <w:r>
+        <w:rPr>
+          <w:lang w:val="pl-PL"/>
+        </w:rPr>
+      </w:r>
+    </w:p>
+    <w:p>
+      <w:pPr>
+        <w:pStyle w:val="Normal"/>
         <w:rPr>
           <w:b/>
-          <w:bCs/>
-          <w:lang w:val="pl-PL"/>
-        </w:rPr>
-      </w:pPr>
-      <w:r>
-        <w:rPr>
-          <w:b/>
-          <w:bCs/>
-          <w:lang w:val="pl-PL"/>
-        </w:rPr>
-        <w:t>Krótki opis aplikacji</w:t>
-      </w:r>
-    </w:p>
-    <w:p>
-      <w:pPr>
-        <w:rPr>
-          <w:lang w:val="pl-PL"/>
-        </w:rPr>
-      </w:pPr>
-      <w:r>
-        <w:rPr>
-          <w:lang w:val="pl-PL"/>
-        </w:rPr>
-        <w:t xml:space="preserve">Aplikacja przeznaczona dla programistów oraz </w:t>
-      </w:r>
-      <w:r>
-        <w:rPr>
-          <w:lang w:val="pl-PL"/>
-        </w:rPr>
-        <w:t>zleceniodawców. Pozwala na szukanie pracy dorywczej,</w:t>
-      </w:r>
-      <w:r>
-        <w:rPr>
-          <w:lang w:val="pl-PL"/>
-        </w:rPr>
-        <w:t xml:space="preserve"> </w:t>
-      </w:r>
-      <w:r>
-        <w:rPr>
-          <w:lang w:val="pl-PL"/>
-        </w:rPr>
-        <w:t xml:space="preserve">stałej lub do jednego / wielu projektów. Zleceniodawca ustala zakres prac ,  płace , miejsce spotkani jeśli </w:t>
-      </w:r>
-      <w:r>
-        <w:rPr>
-          <w:lang w:val="pl-PL"/>
-        </w:rPr>
-        <w:t>są</w:t>
-      </w:r>
-      <w:r>
-        <w:rPr>
-          <w:lang w:val="pl-PL"/>
-        </w:rPr>
-        <w:t xml:space="preserve"> wymagane oraz inne kryteria według potrzeb. </w:t>
-      </w:r>
-    </w:p>
-    <w:p>
-      <w:pPr>
-        <w:rPr>
-          <w:lang w:val="pl-PL"/>
-        </w:rPr>
-      </w:pPr>
-      <w:r>
-        <w:rPr>
-          <w:lang w:val="pl-PL"/>
-        </w:rPr>
-        <w:t xml:space="preserve">Aplikacja mogłaby monitorować przebieg danego projektu, udostępniona była lista zadań lub tablica </w:t>
-      </w:r>
-      <w:proofErr w:type="spellStart"/>
-      <w:r>
-        <w:rPr>
-          <w:lang w:val="pl-PL"/>
-        </w:rPr>
-        <w:t>kanban</w:t>
-      </w:r>
-      <w:proofErr w:type="spellEnd"/>
-      <w:r>
-        <w:rPr>
-          <w:lang w:val="pl-PL"/>
-        </w:rPr>
-        <w:t xml:space="preserve"> która byłaby udostępniona dla wszystkich członków zespołu. Wszystkie zdarzenia oraz terminy zadań synchronizowałby się z kalendarzem Google.</w:t>
-      </w:r>
-    </w:p>
-    <w:p>
-      <w:pPr>
-        <w:rPr>
-          <w:lang w:val="pl-PL"/>
-        </w:rPr>
-      </w:pPr>
-    </w:p>
-    <w:p>
-      <w:pPr>
-        <w:rPr>
           <w:b/>
           <w:bCs/>
           <w:sz w:val="24"/>
@@ -195,6 +135,7 @@
     </w:p>
     <w:p>
       <w:pPr>
+        <w:pStyle w:val="Normal"/>
         <w:rPr>
           <w:lang w:val="pl-PL"/>
         </w:rPr>
@@ -208,6 +149,7 @@
     </w:p>
     <w:p>
       <w:pPr>
+        <w:pStyle w:val="Normal"/>
         <w:rPr>
           <w:lang w:val="pl-PL"/>
         </w:rPr>
@@ -221,7 +163,9 @@
     </w:p>
     <w:p>
       <w:pPr>
-        <w:rPr>
+        <w:pStyle w:val="Normal"/>
+        <w:rPr>
+          <w:b/>
           <w:b/>
           <w:bCs/>
           <w:lang w:val="pl-PL"/>
@@ -239,122 +183,6 @@
           <w:bCs/>
           <w:lang w:val="pl-PL"/>
         </w:rPr>
-        <w:t>„Twórca”</w:t>
-      </w:r>
-    </w:p>
-    <w:p>
-      <w:pPr>
-        <w:rPr>
-          <w:lang w:val="pl-PL"/>
-        </w:rPr>
-      </w:pPr>
-      <w:r>
-        <w:rPr>
-          <w:lang w:val="pl-PL"/>
-        </w:rPr>
-        <w:t xml:space="preserve">Możliwość przeszukiwania ofert pracy na podstawie filtrów </w:t>
-      </w:r>
-      <w:proofErr w:type="spellStart"/>
-      <w:r>
-        <w:rPr>
-          <w:lang w:val="pl-PL"/>
-        </w:rPr>
-        <w:t>np</w:t>
-      </w:r>
-      <w:proofErr w:type="spellEnd"/>
-      <w:r>
-        <w:rPr>
-          <w:lang w:val="pl-PL"/>
-        </w:rPr>
-        <w:t xml:space="preserve"> </w:t>
-      </w:r>
-      <w:r>
-        <w:rPr>
-          <w:lang w:val="pl-PL"/>
-        </w:rPr>
-        <w:t>język</w:t>
-      </w:r>
-      <w:r>
-        <w:rPr>
-          <w:lang w:val="pl-PL"/>
-        </w:rPr>
-        <w:t xml:space="preserve"> </w:t>
-      </w:r>
-      <w:proofErr w:type="spellStart"/>
-      <w:r>
-        <w:rPr>
-          <w:lang w:val="pl-PL"/>
-        </w:rPr>
-        <w:t>programownia,framework</w:t>
-      </w:r>
-      <w:proofErr w:type="spellEnd"/>
-      <w:r>
-        <w:rPr>
-          <w:lang w:val="pl-PL"/>
-        </w:rPr>
-        <w:t>, wynagrodzenie, miejsce, typ projektu – dla jakiej branży – medyczna, handlowa itd.</w:t>
-      </w:r>
-      <w:r>
-        <w:rPr>
-          <w:lang w:val="pl-PL"/>
-        </w:rPr>
-        <w:br/>
-      </w:r>
-      <w:r>
-        <w:rPr>
-          <w:lang w:val="pl-PL"/>
-        </w:rPr>
-        <w:t>Możliwość</w:t>
-      </w:r>
-      <w:r>
-        <w:rPr>
-          <w:lang w:val="pl-PL"/>
-        </w:rPr>
-        <w:t xml:space="preserve"> aplikacji / dołączenia do danego projektu na podstawie preferencji podczas zakładania konta – uzupełnianie profilu programisty o doświadczenie itd.</w:t>
-      </w:r>
-    </w:p>
-    <w:p>
-      <w:pPr>
-        <w:rPr>
-          <w:lang w:val="pl-PL"/>
-        </w:rPr>
-      </w:pPr>
-      <w:r>
-        <w:rPr>
-          <w:lang w:val="pl-PL"/>
-        </w:rPr>
-        <w:t xml:space="preserve">Po dołączeniu do danego projektu </w:t>
-      </w:r>
-      <w:r>
-        <w:rPr>
-          <w:lang w:val="pl-PL"/>
-        </w:rPr>
-        <w:t>dostęp</w:t>
-      </w:r>
-      <w:r>
-        <w:rPr>
-          <w:lang w:val="pl-PL"/>
-        </w:rPr>
-        <w:t xml:space="preserve"> do listy zadań, podgląd dla wszystkich edycja dla przypisanych do programisty</w:t>
-      </w:r>
-    </w:p>
-    <w:p>
-      <w:pPr>
-        <w:rPr>
-          <w:lang w:val="pl-PL"/>
-        </w:rPr>
-      </w:pPr>
-    </w:p>
-    <w:p>
-      <w:pPr>
-        <w:rPr>
-          <w:lang w:val="pl-PL"/>
-        </w:rPr>
-      </w:pPr>
-      <w:r>
-        <w:rPr>
-          <w:lang w:val="pl-PL"/>
-        </w:rPr>
         <w:t>„</w:t>
       </w:r>
       <w:r>
@@ -363,6 +191,71 @@
           <w:bCs/>
           <w:lang w:val="pl-PL"/>
         </w:rPr>
+        <w:t>Twórca”</w:t>
+      </w:r>
+    </w:p>
+    <w:p>
+      <w:pPr>
+        <w:pStyle w:val="Normal"/>
+        <w:rPr>
+          <w:lang w:val="pl-PL"/>
+        </w:rPr>
+      </w:pPr>
+      <w:r>
+        <w:rPr>
+          <w:lang w:val="pl-PL"/>
+        </w:rPr>
+        <w:t>Możliwość przeszukiwania ofert pracy na podstawie filtrów np język programownia,framework, wynagrodzenie, miejsce, typ projektu – dla jakiej branży – medyczna, handlowa itd.</w:t>
+        <w:br/>
+        <w:t>Możliwość aplikacji / dołączenia do danego projektu na podstawie preferencji podczas zakładania konta – uzupełnianie profilu programisty o doświadczenie itd.</w:t>
+      </w:r>
+    </w:p>
+    <w:p>
+      <w:pPr>
+        <w:pStyle w:val="Normal"/>
+        <w:rPr>
+          <w:lang w:val="pl-PL"/>
+        </w:rPr>
+      </w:pPr>
+      <w:r>
+        <w:rPr>
+          <w:lang w:val="pl-PL"/>
+        </w:rPr>
+        <w:t>Po dołączeniu do danego projektu dostęp do listy zadań, podgląd dla wszystkich edycja dla przypisanych do programisty</w:t>
+      </w:r>
+    </w:p>
+    <w:p>
+      <w:pPr>
+        <w:pStyle w:val="Normal"/>
+        <w:rPr>
+          <w:lang w:val="pl-PL"/>
+        </w:rPr>
+      </w:pPr>
+      <w:r>
+        <w:rPr>
+          <w:lang w:val="pl-PL"/>
+        </w:rPr>
+      </w:r>
+    </w:p>
+    <w:p>
+      <w:pPr>
+        <w:pStyle w:val="Normal"/>
+        <w:rPr>
+          <w:lang w:val="pl-PL"/>
+        </w:rPr>
+      </w:pPr>
+      <w:r>
+        <w:rPr>
+          <w:lang w:val="pl-PL"/>
+        </w:rPr>
+        <w:t>„</w:t>
+      </w:r>
+      <w:r>
+        <w:rPr>
+          <w:b/>
+          <w:bCs/>
+          <w:lang w:val="pl-PL"/>
+        </w:rPr>
         <w:t>Zleceniodawca</w:t>
       </w:r>
       <w:r>
@@ -374,6 +267,7 @@
     </w:p>
     <w:p>
       <w:pPr>
+        <w:pStyle w:val="Normal"/>
         <w:rPr>
           <w:lang w:val="pl-PL"/>
         </w:rPr>
@@ -383,138 +277,74 @@
           <w:lang w:val="pl-PL"/>
         </w:rPr>
         <w:t>Możliwość dodawania nowych ofert pracy / projektu. Oznaczanie wymagań dla poszukujących pracy.</w:t>
-      </w:r>
-      <w:r>
-        <w:rPr>
-          <w:lang w:val="pl-PL"/>
-        </w:rPr>
         <w:br/>
         <w:t xml:space="preserve">Określenie zakresu pracy / projektu. Wybranie i akceptacja członków zespołu ze zgłoszonych kandydatów. Wybranie miejsca spotkań , oraz określenie wymaganej ilość spotkań w tygodniu. </w:t>
       </w:r>
     </w:p>
     <w:p>
       <w:pPr>
-        <w:rPr>
-          <w:lang w:val="pl-PL"/>
-        </w:rPr>
-      </w:pPr>
-      <w:r>
-        <w:rPr>
-          <w:lang w:val="pl-PL"/>
-        </w:rPr>
-        <w:t xml:space="preserve">Po wybraniu członków zespołu przypisanie ról oraz zarządzanie zadaniami, lub oddelegowanie pracy do </w:t>
-      </w:r>
-      <w:proofErr w:type="spellStart"/>
-      <w:r>
-        <w:rPr>
-          <w:lang w:val="pl-PL"/>
-        </w:rPr>
-        <w:t>product</w:t>
-      </w:r>
-      <w:proofErr w:type="spellEnd"/>
-      <w:r>
-        <w:rPr>
-          <w:lang w:val="pl-PL"/>
-        </w:rPr>
-        <w:t xml:space="preserve"> managera. </w:t>
-      </w:r>
-    </w:p>
-    <w:p>
-      <w:pPr>
-        <w:rPr>
-          <w:lang w:val="pl-PL"/>
-        </w:rPr>
-      </w:pPr>
-    </w:p>
-    <w:p>
-      <w:pPr>
-        <w:rPr>
-          <w:lang w:val="pl-PL"/>
-        </w:rPr>
-      </w:pPr>
-      <w:r>
-        <w:rPr>
-          <w:lang w:val="pl-PL"/>
-        </w:rPr>
-        <w:t xml:space="preserve">Dodatkowo aplikacja posiadałby </w:t>
-      </w:r>
-      <w:r>
-        <w:rPr>
-          <w:lang w:val="pl-PL"/>
-        </w:rPr>
-        <w:t xml:space="preserve">odrębna część </w:t>
-      </w:r>
-      <w:r>
-        <w:rPr>
-          <w:lang w:val="pl-PL"/>
-        </w:rPr>
-        <w:t xml:space="preserve"> dotyczącą wystawiania mieszkań/lokali/pokoi. </w:t>
-      </w:r>
-      <w:r>
-        <w:rPr>
-          <w:lang w:val="pl-PL"/>
-        </w:rPr>
+        <w:pStyle w:val="Normal"/>
+        <w:rPr>
+          <w:lang w:val="pl-PL"/>
+        </w:rPr>
+      </w:pPr>
+      <w:r>
+        <w:rPr>
+          <w:lang w:val="pl-PL"/>
+        </w:rPr>
+        <w:t xml:space="preserve">Po wybraniu członków zespołu przypisanie ról oraz zarządzanie zadaniami, lub oddelegowanie pracy do product managera. </w:t>
+      </w:r>
+    </w:p>
+    <w:p>
+      <w:pPr>
+        <w:pStyle w:val="Normal"/>
+        <w:rPr>
+          <w:lang w:val="pl-PL"/>
+        </w:rPr>
+      </w:pPr>
+      <w:r>
+        <w:rPr>
+          <w:lang w:val="pl-PL"/>
+        </w:rPr>
+      </w:r>
+    </w:p>
+    <w:p>
+      <w:pPr>
+        <w:pStyle w:val="Normal"/>
+        <w:spacing w:before="0" w:after="160"/>
+        <w:rPr>
+          <w:lang w:val="pl-PL"/>
+        </w:rPr>
+      </w:pPr>
+      <w:r>
+        <w:rPr>
+          <w:lang w:val="pl-PL"/>
+        </w:rPr>
+        <w:t xml:space="preserve">Dodatkowo aplikacja posiadałby odrębna część  dotyczącą wystawiania mieszkań/lokali/pokoi. </w:t>
         <w:br/>
         <w:t xml:space="preserve">Każdy człowiek kto chciałby wystawić lokum pod wynajem dla zespołu mógłby to zrobić w tym miejscu. W tej części aplikacji wyświetlana byłaby lista z lokalami na wynajem wraz z ceną zdjęciem , lokalizacja oraz krótkim opisem. </w:t>
-      </w:r>
-    </w:p>
-    <w:p>
-      <w:pPr>
-        <w:rPr>
-          <w:lang w:val="pl-PL"/>
-        </w:rPr>
-      </w:pPr>
-      <w:r>
-        <w:rPr>
-          <w:lang w:val="pl-PL"/>
-        </w:rPr>
-        <w:lastRenderedPageBreak/>
-        <w:t>Ta część aplikacji wyglądem przypominałaby zwykłą aplikacje do wynajmowania mieszkań. Lecz Zleceniodawca mógłby automatycznie wyszukać miejsce do pracy lub spotkań dla swojego nowego zespołu.</w:t>
-      </w:r>
-      <w:r>
-        <w:rPr>
-          <w:lang w:val="pl-PL"/>
-        </w:rPr>
         <w:br/>
       </w:r>
     </w:p>
-    <w:p>
-      <w:pPr>
-        <w:rPr>
-          <w:lang w:val="pl-PL"/>
-        </w:rPr>
-      </w:pPr>
-    </w:p>
-    <w:p>
-      <w:pPr>
-        <w:rPr>
-          <w:lang w:val="pl-PL"/>
-        </w:rPr>
-      </w:pPr>
-    </w:p>
-    <w:p>
-      <w:pPr>
-        <w:rPr>
-          <w:lang w:val="pl-PL"/>
-        </w:rPr>
-      </w:pPr>
-    </w:p>
     <w:sectPr>
+      <w:type w:val="nextPage"/>
       <w:pgSz w:w="12240" w:h="15840"/>
-      <w:pgMar w:top="1417" w:right="1417" w:bottom="1417" w:left="1417" w:header="720" w:footer="720" w:gutter="0"/>
-      <w:cols w:space="720"/>
-      <w:docGrid w:linePitch="360"/>
+      <w:pgMar w:left="1417" w:right="1417" w:header="0" w:top="1417" w:footer="0" w:bottom="1417" w:gutter="0"/>
+      <w:pgNumType w:fmt="decimal"/>
+      <w:formProt w:val="false"/>
+      <w:textDirection w:val="lrTb"/>
+      <w:docGrid w:type="default" w:linePitch="360" w:charSpace="4096"/>
     </w:sectPr>
   </w:body>
 </w:document>
 </file>
 
 <file path=word/styles.xml><?xml version="1.0" encoding="utf-8"?>
-<w:styles xmlns:mc="http://schemas.openxmlformats.org/markup-compatibility/2006" xmlns:r="http://schemas.openxmlformats.org/officeDocument/2006/relationships" xmlns:w="http://schemas.openxmlformats.org/wordprocessingml/2006/main" xmlns:w14="http://schemas.microsoft.com/office/word/2010/wordml" xmlns:w15="http://schemas.microsoft.com/office/word/2012/wordml" xmlns:w16cid="http://schemas.microsoft.com/office/word/2016/wordml/cid" xmlns:w16se="http://schemas.microsoft.com/office/word/2015/wordml/symex" mc:Ignorable="w14 w15 w16se w16cid">
+<w:styles xmlns:w="http://schemas.openxmlformats.org/wordprocessingml/2006/main" xmlns:w14="http://schemas.microsoft.com/office/word/2010/wordml" xmlns:mc="http://schemas.openxmlformats.org/markup-compatibility/2006" mc:Ignorable="w14">
   <w:docDefaults>
     <w:rPrDefault>
       <w:rPr>
-        <w:rFonts w:asciiTheme="minorHAnsi" w:eastAsiaTheme="minorHAnsi" w:hAnsiTheme="minorHAnsi" w:cstheme="minorBidi"/>
+        <w:rFonts w:ascii="Calibri" w:hAnsi="Calibri" w:eastAsia="Calibri" w:cs="" w:asciiTheme="minorHAnsi" w:cstheme="minorBidi" w:eastAsiaTheme="minorHAnsi" w:hAnsiTheme="minorHAnsi"/>
         <w:sz w:val="22"/>
         <w:szCs w:val="22"/>
         <w:lang w:val="en-US" w:eastAsia="en-US" w:bidi="ar-SA"/>
@@ -522,21 +352,21 @@
     </w:rPrDefault>
     <w:pPrDefault>
       <w:pPr>
-        <w:spacing w:after="160" w:line="259" w:lineRule="auto"/>
+        <w:suppressAutoHyphens w:val="true"/>
       </w:pPr>
     </w:pPrDefault>
   </w:docDefaults>
   <w:latentStyles w:defLockedState="0" w:defUIPriority="99" w:defSemiHidden="0" w:defUnhideWhenUsed="0" w:defQFormat="0" w:count="376">
     <w:lsdException w:name="Normal" w:uiPriority="0" w:qFormat="1"/>
     <w:lsdException w:name="heading 1" w:uiPriority="9" w:qFormat="1"/>
-    <w:lsdException w:name="heading 2" w:semiHidden="1" w:uiPriority="9" w:unhideWhenUsed="1" w:qFormat="1"/>
-    <w:lsdException w:name="heading 3" w:semiHidden="1" w:uiPriority="9" w:unhideWhenUsed="1" w:qFormat="1"/>
-    <w:lsdException w:name="heading 4" w:semiHidden="1" w:uiPriority="9" w:unhideWhenUsed="1" w:qFormat="1"/>
-    <w:lsdException w:name="heading 5" w:semiHidden="1" w:uiPriority="9" w:unhideWhenUsed="1" w:qFormat="1"/>
-    <w:lsdException w:name="heading 6" w:semiHidden="1" w:uiPriority="9" w:unhideWhenUsed="1" w:qFormat="1"/>
-    <w:lsdException w:name="heading 7" w:semiHidden="1" w:uiPriority="9" w:unhideWhenUsed="1" w:qFormat="1"/>
-    <w:lsdException w:name="heading 8" w:semiHidden="1" w:uiPriority="9" w:unhideWhenUsed="1" w:qFormat="1"/>
-    <w:lsdException w:name="heading 9" w:semiHidden="1" w:uiPriority="9" w:unhideWhenUsed="1" w:qFormat="1"/>
+    <w:lsdException w:name="heading 2" w:uiPriority="9" w:semiHidden="1" w:unhideWhenUsed="1" w:qFormat="1"/>
+    <w:lsdException w:name="heading 3" w:uiPriority="9" w:semiHidden="1" w:unhideWhenUsed="1" w:qFormat="1"/>
+    <w:lsdException w:name="heading 4" w:uiPriority="9" w:semiHidden="1" w:unhideWhenUsed="1" w:qFormat="1"/>
+    <w:lsdException w:name="heading 5" w:uiPriority="9" w:semiHidden="1" w:unhideWhenUsed="1" w:qFormat="1"/>
+    <w:lsdException w:name="heading 6" w:uiPriority="9" w:semiHidden="1" w:unhideWhenUsed="1" w:qFormat="1"/>
+    <w:lsdException w:name="heading 7" w:uiPriority="9" w:semiHidden="1" w:unhideWhenUsed="1" w:qFormat="1"/>
+    <w:lsdException w:name="heading 8" w:uiPriority="9" w:semiHidden="1" w:unhideWhenUsed="1" w:qFormat="1"/>
+    <w:lsdException w:name="heading 9" w:uiPriority="9" w:semiHidden="1" w:unhideWhenUsed="1" w:qFormat="1"/>
     <w:lsdException w:name="index 1" w:semiHidden="1" w:unhideWhenUsed="1"/>
     <w:lsdException w:name="index 2" w:semiHidden="1" w:unhideWhenUsed="1"/>
     <w:lsdException w:name="index 3" w:semiHidden="1" w:unhideWhenUsed="1"/>
@@ -546,22 +376,22 @@
     <w:lsdException w:name="index 7" w:semiHidden="1" w:unhideWhenUsed="1"/>
     <w:lsdException w:name="index 8" w:semiHidden="1" w:unhideWhenUsed="1"/>
     <w:lsdException w:name="index 9" w:semiHidden="1" w:unhideWhenUsed="1"/>
-    <w:lsdException w:name="toc 1" w:semiHidden="1" w:uiPriority="39" w:unhideWhenUsed="1"/>
-    <w:lsdException w:name="toc 2" w:semiHidden="1" w:uiPriority="39" w:unhideWhenUsed="1"/>
-    <w:lsdException w:name="toc 3" w:semiHidden="1" w:uiPriority="39" w:unhideWhenUsed="1"/>
-    <w:lsdException w:name="toc 4" w:semiHidden="1" w:uiPriority="39" w:unhideWhenUsed="1"/>
-    <w:lsdException w:name="toc 5" w:semiHidden="1" w:uiPriority="39" w:unhideWhenUsed="1"/>
-    <w:lsdException w:name="toc 6" w:semiHidden="1" w:uiPriority="39" w:unhideWhenUsed="1"/>
-    <w:lsdException w:name="toc 7" w:semiHidden="1" w:uiPriority="39" w:unhideWhenUsed="1"/>
-    <w:lsdException w:name="toc 8" w:semiHidden="1" w:uiPriority="39" w:unhideWhenUsed="1"/>
-    <w:lsdException w:name="toc 9" w:semiHidden="1" w:uiPriority="39" w:unhideWhenUsed="1"/>
+    <w:lsdException w:name="toc 1" w:uiPriority="39" w:semiHidden="1" w:unhideWhenUsed="1"/>
+    <w:lsdException w:name="toc 2" w:uiPriority="39" w:semiHidden="1" w:unhideWhenUsed="1"/>
+    <w:lsdException w:name="toc 3" w:uiPriority="39" w:semiHidden="1" w:unhideWhenUsed="1"/>
+    <w:lsdException w:name="toc 4" w:uiPriority="39" w:semiHidden="1" w:unhideWhenUsed="1"/>
+    <w:lsdException w:name="toc 5" w:uiPriority="39" w:semiHidden="1" w:unhideWhenUsed="1"/>
+    <w:lsdException w:name="toc 6" w:uiPriority="39" w:semiHidden="1" w:unhideWhenUsed="1"/>
+    <w:lsdException w:name="toc 7" w:uiPriority="39" w:semiHidden="1" w:unhideWhenUsed="1"/>
+    <w:lsdException w:name="toc 8" w:uiPriority="39" w:semiHidden="1" w:unhideWhenUsed="1"/>
+    <w:lsdException w:name="toc 9" w:uiPriority="39" w:semiHidden="1" w:unhideWhenUsed="1"/>
     <w:lsdException w:name="Normal Indent" w:semiHidden="1" w:unhideWhenUsed="1"/>
     <w:lsdException w:name="footnote text" w:semiHidden="1" w:unhideWhenUsed="1"/>
     <w:lsdException w:name="annotation text" w:semiHidden="1" w:unhideWhenUsed="1"/>
     <w:lsdException w:name="header" w:semiHidden="1" w:unhideWhenUsed="1"/>
     <w:lsdException w:name="footer" w:semiHidden="1" w:unhideWhenUsed="1"/>
     <w:lsdException w:name="index heading" w:semiHidden="1" w:unhideWhenUsed="1"/>
-    <w:lsdException w:name="caption" w:semiHidden="1" w:uiPriority="35" w:unhideWhenUsed="1" w:qFormat="1"/>
+    <w:lsdException w:name="caption" w:uiPriority="35" w:semiHidden="1" w:unhideWhenUsed="1" w:qFormat="1"/>
     <w:lsdException w:name="table of figures" w:semiHidden="1" w:unhideWhenUsed="1"/>
     <w:lsdException w:name="envelope address" w:semiHidden="1" w:unhideWhenUsed="1"/>
     <w:lsdException w:name="envelope return" w:semiHidden="1" w:unhideWhenUsed="1"/>
@@ -592,7 +422,7 @@
     <w:lsdException w:name="Title" w:uiPriority="10" w:qFormat="1"/>
     <w:lsdException w:name="Closing" w:semiHidden="1" w:unhideWhenUsed="1"/>
     <w:lsdException w:name="Signature" w:semiHidden="1" w:unhideWhenUsed="1"/>
-    <w:lsdException w:name="Default Paragraph Font" w:semiHidden="1" w:uiPriority="1" w:unhideWhenUsed="1"/>
+    <w:lsdException w:name="Default Paragraph Font" w:uiPriority="1" w:semiHidden="1" w:unhideWhenUsed="1"/>
     <w:lsdException w:name="Body Text" w:semiHidden="1" w:unhideWhenUsed="1"/>
     <w:lsdException w:name="Body Text Indent" w:semiHidden="1" w:unhideWhenUsed="1"/>
     <w:lsdException w:name="List Continue" w:semiHidden="1" w:unhideWhenUsed="1"/>
@@ -792,8 +622,8 @@
     <w:lsdException w:name="Subtle Reference" w:uiPriority="31" w:qFormat="1"/>
     <w:lsdException w:name="Intense Reference" w:uiPriority="32" w:qFormat="1"/>
     <w:lsdException w:name="Book Title" w:uiPriority="33" w:qFormat="1"/>
-    <w:lsdException w:name="Bibliography" w:semiHidden="1" w:uiPriority="37" w:unhideWhenUsed="1"/>
-    <w:lsdException w:name="TOC Heading" w:semiHidden="1" w:uiPriority="39" w:unhideWhenUsed="1" w:qFormat="1"/>
+    <w:lsdException w:name="Bibliography" w:uiPriority="37" w:semiHidden="1" w:unhideWhenUsed="1"/>
+    <w:lsdException w:name="TOC Heading" w:uiPriority="39" w:semiHidden="1" w:unhideWhenUsed="1" w:qFormat="1"/>
     <w:lsdException w:name="Plain Table 1" w:uiPriority="41"/>
     <w:lsdException w:name="Plain Table 2" w:uiPriority="42"/>
     <w:lsdException w:name="Plain Table 3" w:uiPriority="43"/>
@@ -904,15 +734,96 @@
     <w:lsdException w:name="Unresolved Mention" w:semiHidden="1" w:unhideWhenUsed="1"/>
     <w:lsdException w:name="Smart Link" w:semiHidden="1" w:unhideWhenUsed="1"/>
   </w:latentStyles>
-  <w:style w:type="paragraph" w:default="1" w:styleId="Normalny">
+  <w:style w:type="paragraph" w:styleId="Normal" w:default="1">
     <w:name w:val="Normal"/>
     <w:qFormat/>
+    <w:pPr>
+      <w:widowControl/>
+      <w:bidi w:val="0"/>
+      <w:spacing w:lineRule="auto" w:line="259" w:before="0" w:after="160"/>
+      <w:jc w:val="left"/>
+    </w:pPr>
+    <w:rPr>
+      <w:rFonts w:ascii="Calibri" w:hAnsi="Calibri" w:eastAsia="Calibri" w:cs="" w:asciiTheme="minorHAnsi" w:cstheme="minorBidi" w:eastAsiaTheme="minorHAnsi" w:hAnsiTheme="minorHAnsi"/>
+      <w:color w:val="auto"/>
+      <w:kern w:val="0"/>
+      <w:sz w:val="22"/>
+      <w:szCs w:val="22"/>
+      <w:lang w:val="en-US" w:eastAsia="en-US" w:bidi="ar-SA"/>
+    </w:rPr>
   </w:style>
-  <w:style w:type="character" w:default="1" w:styleId="Domylnaczcionkaakapitu">
+  <w:style w:type="character" w:styleId="DefaultParagraphFont" w:default="1">
     <w:name w:val="Default Paragraph Font"/>
     <w:uiPriority w:val="1"/>
     <w:semiHidden/>
     <w:unhideWhenUsed/>
+    <w:qFormat/>
+    <w:rPr/>
+  </w:style>
+  <w:style w:type="paragraph" w:styleId="Nagwek">
+    <w:name w:val="Nagłówek"/>
+    <w:basedOn w:val="Normal"/>
+    <w:next w:val="Tretekstu"/>
+    <w:qFormat/>
+    <w:pPr>
+      <w:keepNext w:val="true"/>
+      <w:spacing w:before="240" w:after="120"/>
+    </w:pPr>
+    <w:rPr>
+      <w:rFonts w:ascii="Liberation Sans" w:hAnsi="Liberation Sans" w:eastAsia="Microsoft YaHei" w:cs="Arial"/>
+      <w:sz w:val="28"/>
+      <w:szCs w:val="28"/>
+    </w:rPr>
+  </w:style>
+  <w:style w:type="paragraph" w:styleId="Tretekstu">
+    <w:name w:val="Body Text"/>
+    <w:basedOn w:val="Normal"/>
+    <w:pPr>
+      <w:spacing w:lineRule="auto" w:line="276" w:before="0" w:after="140"/>
+    </w:pPr>
+    <w:rPr/>
+  </w:style>
+  <w:style w:type="paragraph" w:styleId="Lista">
+    <w:name w:val="List"/>
+    <w:basedOn w:val="Tretekstu"/>
+    <w:pPr/>
+    <w:rPr>
+      <w:rFonts w:cs="Arial"/>
+    </w:rPr>
+  </w:style>
+  <w:style w:type="paragraph" w:styleId="Caption">
+    <w:name w:val="Caption"/>
+    <w:basedOn w:val="Normal"/>
+    <w:qFormat/>
+    <w:pPr>
+      <w:suppressLineNumbers/>
+      <w:spacing w:before="120" w:after="120"/>
+    </w:pPr>
+    <w:rPr>
+      <w:rFonts w:cs="Arial"/>
+      <w:i/>
+      <w:iCs/>
+      <w:sz w:val="24"/>
+      <w:szCs w:val="24"/>
+    </w:rPr>
+  </w:style>
+  <w:style w:type="paragraph" w:styleId="Indeks">
+    <w:name w:val="Indeks"/>
+    <w:basedOn w:val="Normal"/>
+    <w:qFormat/>
+    <w:pPr>
+      <w:suppressLineNumbers/>
+    </w:pPr>
+    <w:rPr>
+      <w:rFonts w:cs="Arial"/>
+    </w:rPr>
+  </w:style>
+  <w:style w:type="numbering" w:styleId="NoList" w:default="1">
+    <w:name w:val="No List"/>
+    <w:uiPriority w:val="99"/>
+    <w:semiHidden/>
+    <w:unhideWhenUsed/>
+    <w:qFormat/>
   </w:style>
   <w:style w:type="table" w:default="1" w:styleId="Standardowy">
     <w:name w:val="Normal Table"/>
@@ -920,7 +831,6 @@
     <w:semiHidden/>
     <w:unhideWhenUsed/>
     <w:tblPr>
-      <w:tblInd w:w="0" w:type="dxa"/>
       <w:tblCellMar>
         <w:top w:w="0" w:type="dxa"/>
         <w:left w:w="108" w:type="dxa"/>
@@ -928,12 +838,6 @@
         <w:right w:w="108" w:type="dxa"/>
       </w:tblCellMar>
     </w:tblPr>
-  </w:style>
-  <w:style w:type="numbering" w:default="1" w:styleId="Bezlisty">
-    <w:name w:val="No List"/>
-    <w:uiPriority w:val="99"/>
-    <w:semiHidden/>
-    <w:unhideWhenUsed/>
   </w:style>
 </w:styles>
 </file>

</xml_diff>